<commit_message>
Java Theory - 5
</commit_message>
<xml_diff>
--- a/src/resources/documents/JavaTheory_5.docx
+++ b/src/resources/documents/JavaTheory_5.docx
@@ -3590,6 +3590,191 @@
     </w:p>
     <w:p>
       <w:pPr>
+        <w:rPr>
+          <w:b/>
+          <w:bCs/>
+          <w:sz w:val="36"/>
+          <w:szCs w:val="36"/>
+        </w:rPr>
+      </w:pPr>
+      <w:r>
+        <w:rPr>
+          <w:b/>
+          <w:bCs/>
+          <w:sz w:val="36"/>
+          <w:szCs w:val="36"/>
+        </w:rPr>
+        <w:t>Passing parameters to the main method:</w:t>
+      </w:r>
+    </w:p>
+    <w:p>
+      <w:pPr>
+        <w:rPr>
+          <w:sz w:val="36"/>
+          <w:szCs w:val="36"/>
+        </w:rPr>
+      </w:pPr>
+      <w:r>
+        <w:rPr>
+          <w:sz w:val="36"/>
+          <w:szCs w:val="36"/>
+        </w:rPr>
+        <w:br/>
+      </w:r>
+      <w:r>
+        <w:rPr>
+          <w:sz w:val="36"/>
+          <w:szCs w:val="36"/>
+        </w:rPr>
+        <w:t>class ParametersToMain {</w:t>
+      </w:r>
+    </w:p>
+    <w:p>
+      <w:pPr>
+        <w:rPr>
+          <w:sz w:val="36"/>
+          <w:szCs w:val="36"/>
+        </w:rPr>
+      </w:pPr>
+      <w:r>
+        <w:rPr>
+          <w:sz w:val="36"/>
+          <w:szCs w:val="36"/>
+        </w:rPr>
+        <w:t xml:space="preserve">  public static void main(String args[]) {</w:t>
+      </w:r>
+    </w:p>
+    <w:p>
+      <w:pPr>
+        <w:rPr>
+          <w:sz w:val="36"/>
+          <w:szCs w:val="36"/>
+        </w:rPr>
+      </w:pPr>
+      <w:r>
+        <w:rPr>
+          <w:sz w:val="36"/>
+          <w:szCs w:val="36"/>
+        </w:rPr>
+        <w:t xml:space="preserve">   </w:t>
+      </w:r>
+    </w:p>
+    <w:p>
+      <w:pPr>
+        <w:rPr>
+          <w:sz w:val="36"/>
+          <w:szCs w:val="36"/>
+        </w:rPr>
+      </w:pPr>
+      <w:r>
+        <w:rPr>
+          <w:sz w:val="36"/>
+          <w:szCs w:val="36"/>
+        </w:rPr>
+        <w:t xml:space="preserve">     </w:t>
+      </w:r>
+    </w:p>
+    <w:p>
+      <w:pPr>
+        <w:rPr>
+          <w:sz w:val="36"/>
+          <w:szCs w:val="36"/>
+        </w:rPr>
+      </w:pPr>
+      <w:r>
+        <w:rPr>
+          <w:sz w:val="36"/>
+          <w:szCs w:val="36"/>
+        </w:rPr>
+        <w:t xml:space="preserve">      System.out.println(args[0] + args[1]);</w:t>
+      </w:r>
+    </w:p>
+    <w:p>
+      <w:pPr>
+        <w:rPr>
+          <w:sz w:val="36"/>
+          <w:szCs w:val="36"/>
+        </w:rPr>
+      </w:pPr>
+    </w:p>
+    <w:p>
+      <w:pPr>
+        <w:rPr>
+          <w:sz w:val="36"/>
+          <w:szCs w:val="36"/>
+        </w:rPr>
+      </w:pPr>
+      <w:r>
+        <w:rPr>
+          <w:sz w:val="36"/>
+          <w:szCs w:val="36"/>
+        </w:rPr>
+        <w:t>}</w:t>
+      </w:r>
+    </w:p>
+    <w:p>
+      <w:pPr>
+        <w:rPr>
+          <w:sz w:val="36"/>
+          <w:szCs w:val="36"/>
+        </w:rPr>
+      </w:pPr>
+    </w:p>
+    <w:p>
+      <w:pPr>
+        <w:rPr>
+          <w:sz w:val="36"/>
+          <w:szCs w:val="36"/>
+        </w:rPr>
+      </w:pPr>
+      <w:r>
+        <w:rPr>
+          <w:sz w:val="36"/>
+          <w:szCs w:val="36"/>
+        </w:rPr>
+        <w:t>}</w:t>
+      </w:r>
+    </w:p>
+    <w:p>
+      <w:pPr>
+        <w:rPr>
+          <w:sz w:val="36"/>
+          <w:szCs w:val="36"/>
+        </w:rPr>
+      </w:pPr>
+      <w:r>
+        <w:rPr>
+          <w:sz w:val="36"/>
+          <w:szCs w:val="36"/>
+        </w:rPr>
+        <w:t>javac ParametersToMain.java</w:t>
+      </w:r>
+    </w:p>
+    <w:p>
+      <w:pPr>
+        <w:rPr>
+          <w:sz w:val="36"/>
+          <w:szCs w:val="36"/>
+        </w:rPr>
+      </w:pPr>
+      <w:r>
+        <w:rPr>
+          <w:sz w:val="36"/>
+          <w:szCs w:val="36"/>
+        </w:rPr>
+        <w:t>java ParametersToMain Good Day!</w:t>
+      </w:r>
+    </w:p>
+    <w:p>
+      <w:pPr>
+        <w:rPr>
+          <w:sz w:val="36"/>
+          <w:szCs w:val="36"/>
+        </w:rPr>
+      </w:pPr>
+    </w:p>
+    <w:p>
+      <w:pPr>
         <w:pStyle w:val="ListParagraph"/>
         <w:numPr>
           <w:ilvl w:val="0"/>
@@ -3667,6 +3852,7 @@
           <w:sz w:val="36"/>
           <w:szCs w:val="36"/>
         </w:rPr>
+        <w:lastRenderedPageBreak/>
         <w:t xml:space="preserve">     final int FILE_OPEN = 2;</w:t>
       </w:r>
     </w:p>
@@ -3800,7 +3986,6 @@
           <w:sz w:val="36"/>
           <w:szCs w:val="36"/>
         </w:rPr>
-        <w:lastRenderedPageBreak/>
         <w:t>The keyword final can also be applied to methods, but its meaning is substantially different than when it is applied to variables. This second usage of final is described in the next chapter, when inheritance is described.</w:t>
       </w:r>
     </w:p>
@@ -3865,7 +4050,15 @@
           <w:sz w:val="36"/>
           <w:szCs w:val="36"/>
         </w:rPr>
-        <w:t>To create such a member, precede its declaration with the keyword static. When a member is declared static, it can be accessed before any objects of its class are created, and without reference to any object. You can declare both methods and variables to be static. The most common example of a static member is main( ). main( ) is declared as static because it must be called before any objects exist.</w:t>
+        <w:t xml:space="preserve">To create such a member, precede its declaration with the keyword static. When a member is declared static, it can be accessed before any objects of its class are created, and without reference to any object. You can declare both </w:t>
+      </w:r>
+      <w:r>
+        <w:rPr>
+          <w:sz w:val="36"/>
+          <w:szCs w:val="36"/>
+        </w:rPr>
+        <w:lastRenderedPageBreak/>
+        <w:t>methods and variables to be static. The most common example of a static member is main( ). main( ) is declared as static because it must be called before any objects exist.</w:t>
       </w:r>
     </w:p>
     <w:p>
@@ -3965,247 +4158,240 @@
           <w:sz w:val="36"/>
           <w:szCs w:val="36"/>
         </w:rPr>
-        <w:t xml:space="preserve">If you need to do computation in order to initialize your static variables, you can declare a static block that gets executed exactly once, when the class is </w:t>
-      </w:r>
+        <w:t>If you need to do computation in order to initialize your static variables, you can declare a static block that gets executed exactly once, when the class is first loaded. The following example shows a class that has a static method, some static variables, and a static initialization block:</w:t>
+      </w:r>
+    </w:p>
+    <w:p>
+      <w:pPr>
+        <w:rPr>
+          <w:sz w:val="36"/>
+          <w:szCs w:val="36"/>
+        </w:rPr>
+      </w:pPr>
+    </w:p>
+    <w:p>
+      <w:pPr>
+        <w:rPr>
+          <w:sz w:val="36"/>
+          <w:szCs w:val="36"/>
+        </w:rPr>
+      </w:pPr>
+      <w:r>
+        <w:rPr>
+          <w:sz w:val="36"/>
+          <w:szCs w:val="36"/>
+        </w:rPr>
+        <w:t>// Demonstrate static variables, methods, and blocks.</w:t>
+      </w:r>
+    </w:p>
+    <w:p>
+      <w:pPr>
+        <w:rPr>
+          <w:sz w:val="36"/>
+          <w:szCs w:val="36"/>
+        </w:rPr>
+      </w:pPr>
+      <w:r>
+        <w:rPr>
+          <w:sz w:val="36"/>
+          <w:szCs w:val="36"/>
+        </w:rPr>
+        <w:t xml:space="preserve">     class UseStatic {</w:t>
+      </w:r>
+    </w:p>
+    <w:p>
+      <w:pPr>
+        <w:rPr>
+          <w:sz w:val="36"/>
+          <w:szCs w:val="36"/>
+        </w:rPr>
+      </w:pPr>
+      <w:r>
+        <w:rPr>
+          <w:sz w:val="36"/>
+          <w:szCs w:val="36"/>
+        </w:rPr>
+        <w:t xml:space="preserve">       static int a = 3;</w:t>
+      </w:r>
+    </w:p>
+    <w:p>
+      <w:pPr>
+        <w:rPr>
+          <w:sz w:val="36"/>
+          <w:szCs w:val="36"/>
+        </w:rPr>
+      </w:pPr>
+      <w:r>
+        <w:rPr>
+          <w:sz w:val="36"/>
+          <w:szCs w:val="36"/>
+        </w:rPr>
+        <w:t xml:space="preserve">       static int b;</w:t>
+      </w:r>
+    </w:p>
+    <w:p>
+      <w:pPr>
+        <w:rPr>
+          <w:sz w:val="36"/>
+          <w:szCs w:val="36"/>
+        </w:rPr>
+      </w:pPr>
+      <w:r>
+        <w:rPr>
+          <w:sz w:val="36"/>
+          <w:szCs w:val="36"/>
+        </w:rPr>
+        <w:t xml:space="preserve">       static void meth(int x) {</w:t>
+      </w:r>
+    </w:p>
+    <w:p>
+      <w:pPr>
+        <w:rPr>
+          <w:sz w:val="36"/>
+          <w:szCs w:val="36"/>
+        </w:rPr>
+      </w:pPr>
+      <w:r>
+        <w:rPr>
+          <w:sz w:val="36"/>
+          <w:szCs w:val="36"/>
+        </w:rPr>
+        <w:t xml:space="preserve">       System.out.println("x = " + x);</w:t>
+      </w:r>
+    </w:p>
+    <w:p>
+      <w:pPr>
+        <w:rPr>
+          <w:sz w:val="36"/>
+          <w:szCs w:val="36"/>
+        </w:rPr>
+      </w:pPr>
+      <w:r>
+        <w:rPr>
+          <w:sz w:val="36"/>
+          <w:szCs w:val="36"/>
+        </w:rPr>
+        <w:t>System.out.println("a = " + a);</w:t>
+      </w:r>
+    </w:p>
+    <w:p>
+      <w:pPr>
+        <w:rPr>
+          <w:sz w:val="36"/>
+          <w:szCs w:val="36"/>
+        </w:rPr>
+      </w:pPr>
+      <w:r>
+        <w:rPr>
+          <w:sz w:val="36"/>
+          <w:szCs w:val="36"/>
+        </w:rPr>
+        <w:t>System.out.println("b = " + b);</w:t>
+      </w:r>
+    </w:p>
+    <w:p>
+      <w:pPr>
+        <w:rPr>
+          <w:sz w:val="36"/>
+          <w:szCs w:val="36"/>
+        </w:rPr>
+      </w:pPr>
+      <w:r>
+        <w:rPr>
+          <w:sz w:val="36"/>
+          <w:szCs w:val="36"/>
+        </w:rPr>
+        <w:t>}</w:t>
+      </w:r>
+    </w:p>
+    <w:p>
+      <w:pPr>
+        <w:rPr>
+          <w:sz w:val="36"/>
+          <w:szCs w:val="36"/>
+        </w:rPr>
+      </w:pPr>
+      <w:r>
+        <w:rPr>
+          <w:sz w:val="36"/>
+          <w:szCs w:val="36"/>
+        </w:rPr>
+        <w:t xml:space="preserve">  static {</w:t>
+      </w:r>
+    </w:p>
+    <w:p>
+      <w:pPr>
+        <w:rPr>
+          <w:sz w:val="36"/>
+          <w:szCs w:val="36"/>
+        </w:rPr>
+      </w:pPr>
+      <w:r>
+        <w:rPr>
+          <w:sz w:val="36"/>
+          <w:szCs w:val="36"/>
+        </w:rPr>
+        <w:t xml:space="preserve">    System.out.println("Static block initialized.");</w:t>
+      </w:r>
+    </w:p>
+    <w:p>
+      <w:pPr>
+        <w:rPr>
+          <w:sz w:val="36"/>
+          <w:szCs w:val="36"/>
+        </w:rPr>
+      </w:pPr>
+      <w:r>
+        <w:rPr>
+          <w:sz w:val="36"/>
+          <w:szCs w:val="36"/>
+        </w:rPr>
+        <w:t xml:space="preserve">    b = a * 4;</w:t>
+      </w:r>
+    </w:p>
+    <w:p>
+      <w:pPr>
+        <w:rPr>
+          <w:sz w:val="36"/>
+          <w:szCs w:val="36"/>
+        </w:rPr>
+      </w:pPr>
+      <w:r>
+        <w:rPr>
+          <w:sz w:val="36"/>
+          <w:szCs w:val="36"/>
+        </w:rPr>
+        <w:t>}</w:t>
+      </w:r>
+    </w:p>
+    <w:p>
+      <w:pPr>
+        <w:rPr>
+          <w:sz w:val="36"/>
+          <w:szCs w:val="36"/>
+        </w:rPr>
+      </w:pPr>
+      <w:r>
+        <w:rPr>
+          <w:sz w:val="36"/>
+          <w:szCs w:val="36"/>
+        </w:rPr>
+        <w:t xml:space="preserve">  public static void main(String args[]) {</w:t>
+      </w:r>
+    </w:p>
+    <w:p>
+      <w:pPr>
+        <w:rPr>
+          <w:sz w:val="36"/>
+          <w:szCs w:val="36"/>
+        </w:rPr>
+      </w:pPr>
       <w:r>
         <w:rPr>
           <w:sz w:val="36"/>
           <w:szCs w:val="36"/>
         </w:rPr>
         <w:lastRenderedPageBreak/>
-        <w:t>first loaded. The following example shows a class that has a static method, some static variables, and a static initialization block:</w:t>
-      </w:r>
-    </w:p>
-    <w:p>
-      <w:pPr>
-        <w:rPr>
-          <w:sz w:val="36"/>
-          <w:szCs w:val="36"/>
-        </w:rPr>
-      </w:pPr>
-    </w:p>
-    <w:p>
-      <w:pPr>
-        <w:rPr>
-          <w:sz w:val="36"/>
-          <w:szCs w:val="36"/>
-        </w:rPr>
-      </w:pPr>
-      <w:r>
-        <w:rPr>
-          <w:sz w:val="36"/>
-          <w:szCs w:val="36"/>
-        </w:rPr>
-        <w:t>// Demonstrate static variables, methods, and blocks.</w:t>
-      </w:r>
-    </w:p>
-    <w:p>
-      <w:pPr>
-        <w:rPr>
-          <w:sz w:val="36"/>
-          <w:szCs w:val="36"/>
-        </w:rPr>
-      </w:pPr>
-      <w:r>
-        <w:rPr>
-          <w:sz w:val="36"/>
-          <w:szCs w:val="36"/>
-        </w:rPr>
-        <w:t xml:space="preserve">     class UseStatic {</w:t>
-      </w:r>
-    </w:p>
-    <w:p>
-      <w:pPr>
-        <w:rPr>
-          <w:sz w:val="36"/>
-          <w:szCs w:val="36"/>
-        </w:rPr>
-      </w:pPr>
-      <w:r>
-        <w:rPr>
-          <w:sz w:val="36"/>
-          <w:szCs w:val="36"/>
-        </w:rPr>
-        <w:t xml:space="preserve">       static int a = 3;</w:t>
-      </w:r>
-    </w:p>
-    <w:p>
-      <w:pPr>
-        <w:rPr>
-          <w:sz w:val="36"/>
-          <w:szCs w:val="36"/>
-        </w:rPr>
-      </w:pPr>
-      <w:r>
-        <w:rPr>
-          <w:sz w:val="36"/>
-          <w:szCs w:val="36"/>
-        </w:rPr>
-        <w:t xml:space="preserve">       static int b;</w:t>
-      </w:r>
-    </w:p>
-    <w:p>
-      <w:pPr>
-        <w:rPr>
-          <w:sz w:val="36"/>
-          <w:szCs w:val="36"/>
-        </w:rPr>
-      </w:pPr>
-      <w:r>
-        <w:rPr>
-          <w:sz w:val="36"/>
-          <w:szCs w:val="36"/>
-        </w:rPr>
-        <w:t xml:space="preserve">       static void meth(int x) {</w:t>
-      </w:r>
-    </w:p>
-    <w:p>
-      <w:pPr>
-        <w:rPr>
-          <w:sz w:val="36"/>
-          <w:szCs w:val="36"/>
-        </w:rPr>
-      </w:pPr>
-      <w:r>
-        <w:rPr>
-          <w:sz w:val="36"/>
-          <w:szCs w:val="36"/>
-        </w:rPr>
-        <w:t xml:space="preserve">       System.out.println("x = " + x);</w:t>
-      </w:r>
-    </w:p>
-    <w:p>
-      <w:pPr>
-        <w:rPr>
-          <w:sz w:val="36"/>
-          <w:szCs w:val="36"/>
-        </w:rPr>
-      </w:pPr>
-      <w:r>
-        <w:rPr>
-          <w:sz w:val="36"/>
-          <w:szCs w:val="36"/>
-        </w:rPr>
-        <w:t>System.out.println("a = " + a);</w:t>
-      </w:r>
-    </w:p>
-    <w:p>
-      <w:pPr>
-        <w:rPr>
-          <w:sz w:val="36"/>
-          <w:szCs w:val="36"/>
-        </w:rPr>
-      </w:pPr>
-      <w:r>
-        <w:rPr>
-          <w:sz w:val="36"/>
-          <w:szCs w:val="36"/>
-        </w:rPr>
-        <w:t>System.out.println("b = " + b);</w:t>
-      </w:r>
-    </w:p>
-    <w:p>
-      <w:pPr>
-        <w:rPr>
-          <w:sz w:val="36"/>
-          <w:szCs w:val="36"/>
-        </w:rPr>
-      </w:pPr>
-      <w:r>
-        <w:rPr>
-          <w:sz w:val="36"/>
-          <w:szCs w:val="36"/>
-        </w:rPr>
-        <w:t>}</w:t>
-      </w:r>
-    </w:p>
-    <w:p>
-      <w:pPr>
-        <w:rPr>
-          <w:sz w:val="36"/>
-          <w:szCs w:val="36"/>
-        </w:rPr>
-      </w:pPr>
-      <w:r>
-        <w:rPr>
-          <w:sz w:val="36"/>
-          <w:szCs w:val="36"/>
-        </w:rPr>
-        <w:t xml:space="preserve">  static {</w:t>
-      </w:r>
-    </w:p>
-    <w:p>
-      <w:pPr>
-        <w:rPr>
-          <w:sz w:val="36"/>
-          <w:szCs w:val="36"/>
-        </w:rPr>
-      </w:pPr>
-      <w:r>
-        <w:rPr>
-          <w:sz w:val="36"/>
-          <w:szCs w:val="36"/>
-        </w:rPr>
-        <w:t xml:space="preserve">    System.out.println("Static block initialized.");</w:t>
-      </w:r>
-    </w:p>
-    <w:p>
-      <w:pPr>
-        <w:rPr>
-          <w:sz w:val="36"/>
-          <w:szCs w:val="36"/>
-        </w:rPr>
-      </w:pPr>
-      <w:r>
-        <w:rPr>
-          <w:sz w:val="36"/>
-          <w:szCs w:val="36"/>
-        </w:rPr>
-        <w:t xml:space="preserve">    b = a * 4;</w:t>
-      </w:r>
-    </w:p>
-    <w:p>
-      <w:pPr>
-        <w:rPr>
-          <w:sz w:val="36"/>
-          <w:szCs w:val="36"/>
-        </w:rPr>
-      </w:pPr>
-      <w:r>
-        <w:rPr>
-          <w:sz w:val="36"/>
-          <w:szCs w:val="36"/>
-        </w:rPr>
-        <w:t>}</w:t>
-      </w:r>
-    </w:p>
-    <w:p>
-      <w:pPr>
-        <w:rPr>
-          <w:sz w:val="36"/>
-          <w:szCs w:val="36"/>
-        </w:rPr>
-      </w:pPr>
-      <w:r>
-        <w:rPr>
-          <w:sz w:val="36"/>
-          <w:szCs w:val="36"/>
-        </w:rPr>
-        <w:t xml:space="preserve">  public static void main(String args[]) {</w:t>
-      </w:r>
-    </w:p>
-    <w:p>
-      <w:pPr>
-        <w:rPr>
-          <w:sz w:val="36"/>
-          <w:szCs w:val="36"/>
-        </w:rPr>
-      </w:pPr>
-      <w:r>
-        <w:rPr>
-          <w:sz w:val="36"/>
-          <w:szCs w:val="36"/>
-        </w:rPr>
         <w:t xml:space="preserve">    meth(42);</w:t>
       </w:r>
     </w:p>
@@ -4333,7 +4519,6 @@
           <w:sz w:val="36"/>
           <w:szCs w:val="36"/>
         </w:rPr>
-        <w:lastRenderedPageBreak/>
         <w:t>Introducing Nested and Inner Classes</w:t>
       </w:r>
     </w:p>
@@ -4404,7 +4589,15 @@
           <w:sz w:val="36"/>
           <w:szCs w:val="36"/>
         </w:rPr>
-        <w:t>There are two types of nested classes: static and non-static. A static nested class is one that has the static modifier applied. Because it is static, it must access the members of its enclosing class through an object. That is, it cannot refer to members of its enclosing class directly. Because of this restriction, static nested classes are seldom used.</w:t>
+        <w:t xml:space="preserve">There are two types of nested classes: static and non-static. A static nested class is one that has the static modifier applied. Because it is static, it must </w:t>
+      </w:r>
+      <w:r>
+        <w:rPr>
+          <w:sz w:val="36"/>
+          <w:szCs w:val="36"/>
+        </w:rPr>
+        <w:lastRenderedPageBreak/>
+        <w:t>access the members of its enclosing class through an object. That is, it cannot refer to members of its enclosing class directly. Because of this restriction, static nested classes are seldom used.</w:t>
       </w:r>
     </w:p>
     <w:p>
@@ -4444,15 +4637,7 @@
           <w:sz w:val="36"/>
           <w:szCs w:val="36"/>
         </w:rPr>
-        <w:t xml:space="preserve">The following program illustrates how to define and use an inner class. The class named Outer has one instance variable named outer_x, one instance </w:t>
-      </w:r>
-      <w:r>
-        <w:rPr>
-          <w:sz w:val="36"/>
-          <w:szCs w:val="36"/>
-        </w:rPr>
-        <w:lastRenderedPageBreak/>
-        <w:t>method named test( ), and defines one inner class called Inner.</w:t>
+        <w:t>The following program illustrates how to define and use an inner class. The class named Outer has one instance variable named outer_x, one instance method named test( ), and defines one inner class called Inner.</w:t>
       </w:r>
     </w:p>
     <w:p>
@@ -4705,6 +4890,7 @@
           <w:sz w:val="36"/>
           <w:szCs w:val="36"/>
         </w:rPr>
+        <w:lastRenderedPageBreak/>
         <w:t>class InnerClassDemo {</w:t>
       </w:r>
     </w:p>

</xml_diff>